<commit_message>
Assignment 2 - Report reviewed, comments added
Code is commented and good to go to submit that is.
</commit_message>
<xml_diff>
--- a/Assignments/Assignment 2/Assignemnt 2 Final Submission/Mobile devices Assignment 2 - Devan Shah 100428864.docx
+++ b/Assignments/Assignment 2/Assignemnt 2 Final Submission/Mobile devices Assignment 2 - Devan Shah 100428864.docx
@@ -184,6 +184,24 @@
                 </w:rPr>
                 <w:t>Mobile Devices – Assignment 2</w:t>
               </w:r>
+              <w:r>
+                <w:rPr>
+                  <w:color w:val="5B9BD5" w:themeColor="accent1"/>
+                  <w:sz w:val="28"/>
+                  <w:szCs w:val="28"/>
+                </w:rPr>
+                <w:t xml:space="preserve"> </w:t>
+              </w:r>
+              <w:proofErr w:type="spellStart"/>
+              <w:r>
+                <w:rPr>
+                  <w:color w:val="5B9BD5" w:themeColor="accent1"/>
+                  <w:sz w:val="28"/>
+                  <w:szCs w:val="28"/>
+                </w:rPr>
+                <w:t>DevanSuperNotes</w:t>
+              </w:r>
+              <w:proofErr w:type="spellEnd"/>
             </w:p>
           </w:sdtContent>
         </w:sdt>
@@ -251,6 +269,8 @@
               </wp:inline>
             </w:drawing>
           </w:r>
+          <w:bookmarkStart w:id="0" w:name="_GoBack"/>
+          <w:bookmarkEnd w:id="0"/>
         </w:p>
         <w:p>
           <w:pPr>
@@ -4984,8 +5004,6 @@
       <w:r>
         <w:t xml:space="preserve"> delete the note that was selected or discard the values that are entered for new notes. </w:t>
       </w:r>
-      <w:bookmarkStart w:id="0" w:name="_GoBack"/>
-      <w:bookmarkEnd w:id="0"/>
     </w:p>
     <w:sectPr>
       <w:footerReference w:type="default" r:id="rId25"/>
@@ -5063,7 +5081,7 @@
           <w:rPr>
             <w:noProof/>
           </w:rPr>
-          <w:t>4</w:t>
+          <w:t>5</w:t>
         </w:r>
         <w:r>
           <w:rPr>
@@ -6111,7 +6129,7 @@
     <w:rsid w:val="00201EBF"/>
     <w:rsid w:val="00235388"/>
     <w:rsid w:val="003A511B"/>
-    <w:rsid w:val="0073183E"/>
+    <w:rsid w:val="0094491C"/>
   </w:rsids>
   <m:mathPr>
     <m:mathFont m:val="Cambria Math"/>

</xml_diff>